<commit_message>
Add tests for API 16.01
</commit_message>
<xml_diff>
--- a/ApiExamples/Data/123.docx
+++ b/ApiExamples/Data/123.docx
@@ -5,27 +5,22 @@
   <w:body>
     <w:p>
       <w:r>
-        <w:fldChar w:fldCharType="begin"/>
-      </w:r>
-      <w:r>
-        <w:instrText>BARCODE \* MERGEFORMAT</w:instrText>
-      </w:r>
-      <w:r>
-        <w:fldChar w:fldCharType="separate"/>
-      </w:r>
-      <w:r>
         <w:rPr>
           <w:b/>
+          <w:color w:val="FF0000"/>
+          <w:sz w:val="24"/>
         </w:rPr>
-        <w:t>Error! Bar code generator is not set.</w:t>
+        <w:t>Evaluation Only. Created with Aspose.Words. Copyright 2003-2016 Aspose Pty Ltd.</w:t>
       </w:r>
+    </w:p>
+    <w:p>
       <w:r>
-        <w:fldChar w:fldCharType="end"/>
+        <w:t>Best practiceBest practiceBest practiceBest practiceBest practiceBest practiceBest practiceBest practiceBest practiceBest practiceBest practice</w:t>
       </w:r>
     </w:p>
     <w:sectPr>
       <w:pgSz w:w="12240" w:h="15840"/>
-      <w:pgMar w:top="1440" w:right="1440" w:bottom="1440" w:left="1440" w:header="708" w:footer="708" w:gutter="0"/>
+      <w:pgMar w:top="1134" w:right="850" w:bottom="1134" w:left="1701" w:header="708" w:footer="708" w:gutter="0"/>
       <w:cols w:space="708"/>
       <w:docGrid w:linePitch="360"/>
     </w:sectPr>

</xml_diff>